<commit_message>
fonctionnalités et diagramme de classes
</commit_message>
<xml_diff>
--- a/Fonctionnalités d.docx
+++ b/Fonctionnalités d.docx
@@ -61,8 +61,6 @@
         </w:rPr>
         <w:t>Catégorisation du Catalogue Produit</w:t>
       </w:r>
-      <w:bookmarkStart w:id="0" w:name="_GoBack"/>
-      <w:bookmarkEnd w:id="0"/>
     </w:p>
     <w:p>
       <w:pPr>
@@ -1165,6 +1163,49 @@
         <w:spacing w:before="240" w:line="240" w:lineRule="auto"/>
         <w:jc w:val="both"/>
       </w:pPr>
+    </w:p>
+    <w:p>
+      <w:pPr>
+        <w:spacing w:before="240" w:line="240" w:lineRule="auto"/>
+        <w:jc w:val="both"/>
+      </w:pPr>
+      <w:r>
+        <w:t>Diagramme de classes</w:t>
+      </w:r>
+    </w:p>
+    <w:p>
+      <w:pPr>
+        <w:spacing w:before="240" w:line="240" w:lineRule="auto"/>
+        <w:jc w:val="both"/>
+      </w:pPr>
+      <w:bookmarkStart w:id="0" w:name="_GoBack"/>
+      <w:r>
+        <w:pict>
+          <v:shapetype id="_x0000_t75" coordsize="21600,21600" o:spt="75" o:preferrelative="t" path="m@4@5l@4@11@9@11@9@5xe" filled="f" stroked="f">
+            <v:stroke joinstyle="miter"/>
+            <v:formulas>
+              <v:f eqn="if lineDrawn pixelLineWidth 0"/>
+              <v:f eqn="sum @0 1 0"/>
+              <v:f eqn="sum 0 0 @1"/>
+              <v:f eqn="prod @2 1 2"/>
+              <v:f eqn="prod @3 21600 pixelWidth"/>
+              <v:f eqn="prod @3 21600 pixelHeight"/>
+              <v:f eqn="sum @0 0 1"/>
+              <v:f eqn="prod @6 1 2"/>
+              <v:f eqn="prod @7 21600 pixelWidth"/>
+              <v:f eqn="sum @8 21600 0"/>
+              <v:f eqn="prod @7 21600 pixelHeight"/>
+              <v:f eqn="sum @10 21600 0"/>
+            </v:formulas>
+            <v:path o:extrusionok="f" gradientshapeok="t" o:connecttype="rect"/>
+            <o:lock v:ext="edit" aspectratio="t"/>
+          </v:shapetype>
+          <v:shape id="_x0000_i1025" type="#_x0000_t75" style="width:321pt;height:234.35pt">
+            <v:imagedata r:id="rId6" o:title="UML-Class-Diagram-for-C-Commerce-Website"/>
+          </v:shape>
+        </w:pict>
+      </w:r>
+      <w:bookmarkEnd w:id="0"/>
     </w:p>
     <w:sectPr>
       <w:pgSz w:w="11906" w:h="16838"/>

</xml_diff>